<commit_message>
Updated tdf and sprint plans.
</commit_message>
<xml_diff>
--- a/Documentation/Planning/Task Delivery Form2.docx
+++ b/Documentation/Planning/Task Delivery Form2.docx
@@ -14,7 +14,7 @@
     <w:p/>
     <w:tbl>
       <w:tblPr>
-        <w:tblW w:w="13130" w:type="dxa"/>
+        <w:tblW w:w="13326" w:type="dxa"/>
         <w:tblLook w:val="04A0" w:firstRow="1" w:lastRow="0" w:firstColumn="1" w:lastColumn="0" w:noHBand="0" w:noVBand="1"/>
       </w:tblPr>
       <w:tblGrid>
@@ -29,18 +29,16 @@
         <w:gridCol w:w="732"/>
         <w:gridCol w:w="732"/>
         <w:gridCol w:w="598"/>
-        <w:gridCol w:w="637"/>
-        <w:gridCol w:w="561"/>
-        <w:gridCol w:w="557"/>
-        <w:gridCol w:w="8"/>
-        <w:gridCol w:w="1273"/>
-        <w:gridCol w:w="24"/>
-        <w:gridCol w:w="15"/>
+        <w:gridCol w:w="582"/>
+        <w:gridCol w:w="546"/>
+        <w:gridCol w:w="503"/>
+        <w:gridCol w:w="496"/>
+        <w:gridCol w:w="1145"/>
       </w:tblGrid>
       <w:tr>
         <w:trPr>
-          <w:gridAfter w:val="3"/>
-          <w:wAfter w:w="1312" w:type="dxa"/>
+          <w:gridAfter w:val="1"/>
+          <w:wAfter w:w="1145" w:type="dxa"/>
           <w:trHeight w:val="532"/>
         </w:trPr>
         <w:tc>
@@ -83,7 +81,7 @@
         </w:tc>
         <w:tc>
           <w:tcPr>
-            <w:tcW w:w="8949" w:type="dxa"/>
+            <w:tcW w:w="9312" w:type="dxa"/>
             <w:gridSpan w:val="14"/>
             <w:tcBorders>
               <w:top w:val="single" w:sz="8" w:space="0" w:color="auto"/>
@@ -612,7 +610,44 @@
         </w:tc>
         <w:tc>
           <w:tcPr>
-            <w:tcW w:w="557" w:type="dxa"/>
+            <w:tcW w:w="503" w:type="dxa"/>
+            <w:tcBorders>
+              <w:top w:val="nil"/>
+              <w:left w:val="single" w:sz="4" w:space="0" w:color="auto"/>
+              <w:bottom w:val="single" w:sz="8" w:space="0" w:color="auto"/>
+              <w:right w:val="single" w:sz="4" w:space="0" w:color="auto"/>
+            </w:tcBorders>
+            <w:shd w:val="clear" w:color="auto" w:fill="auto"/>
+            <w:vAlign w:val="bottom"/>
+          </w:tcPr>
+          <w:p>
+            <w:pPr>
+              <w:jc w:val="center"/>
+              <w:rPr>
+                <w:rFonts w:ascii="Calibri" w:eastAsia="Times New Roman" w:hAnsi="Calibri" w:cs="Calibri"/>
+                <w:color w:val="000000"/>
+              </w:rPr>
+            </w:pPr>
+            <w:r>
+              <w:rPr>
+                <w:rFonts w:ascii="Calibri" w:eastAsia="Times New Roman" w:hAnsi="Calibri" w:cs="Calibri"/>
+                <w:color w:val="000000"/>
+              </w:rPr>
+              <w:t>T</w:t>
+            </w:r>
+            <w:r>
+              <w:rPr>
+                <w:rFonts w:ascii="Calibri" w:eastAsia="Times New Roman" w:hAnsi="Calibri" w:cs="Calibri"/>
+                <w:color w:val="000000"/>
+                <w:vertAlign w:val="subscript"/>
+              </w:rPr>
+              <w:t>13</w:t>
+            </w:r>
+          </w:p>
+        </w:tc>
+        <w:tc>
+          <w:tcPr>
+            <w:tcW w:w="425" w:type="dxa"/>
             <w:tcBorders>
               <w:top w:val="nil"/>
               <w:left w:val="single" w:sz="4" w:space="0" w:color="auto"/>
@@ -643,14 +678,13 @@
                 <w:color w:val="000000"/>
                 <w:vertAlign w:val="subscript"/>
               </w:rPr>
-              <w:t>13</w:t>
-            </w:r>
-          </w:p>
-        </w:tc>
-        <w:tc>
-          <w:tcPr>
-            <w:tcW w:w="1320" w:type="dxa"/>
-            <w:gridSpan w:val="4"/>
+              <w:t>14</w:t>
+            </w:r>
+          </w:p>
+        </w:tc>
+        <w:tc>
+          <w:tcPr>
+            <w:tcW w:w="1145" w:type="dxa"/>
             <w:tcBorders>
               <w:top w:val="single" w:sz="4" w:space="0" w:color="auto"/>
               <w:bottom w:val="single" w:sz="4" w:space="0" w:color="auto"/>
@@ -680,8 +714,6 @@
       </w:tr>
       <w:tr>
         <w:trPr>
-          <w:gridAfter w:val="1"/>
-          <w:wAfter w:w="15" w:type="dxa"/>
           <w:trHeight w:val="501"/>
         </w:trPr>
         <w:tc>
@@ -1039,11 +1071,32 @@
         </w:tc>
         <w:tc>
           <w:tcPr>
-            <w:tcW w:w="557" w:type="dxa"/>
+            <w:tcW w:w="503" w:type="dxa"/>
             <w:tcBorders>
               <w:top w:val="nil"/>
               <w:left w:val="single" w:sz="4" w:space="0" w:color="auto"/>
               <w:bottom w:val="single" w:sz="4" w:space="0" w:color="auto"/>
+              <w:right w:val="single" w:sz="4" w:space="0" w:color="auto"/>
+            </w:tcBorders>
+            <w:shd w:val="clear" w:color="auto" w:fill="auto"/>
+            <w:vAlign w:val="bottom"/>
+          </w:tcPr>
+          <w:p>
+            <w:pPr>
+              <w:rPr>
+                <w:rFonts w:ascii="Calibri" w:eastAsia="Times New Roman" w:hAnsi="Calibri" w:cs="Calibri"/>
+                <w:color w:val="000000"/>
+              </w:rPr>
+            </w:pPr>
+          </w:p>
+        </w:tc>
+        <w:tc>
+          <w:tcPr>
+            <w:tcW w:w="425" w:type="dxa"/>
+            <w:tcBorders>
+              <w:top w:val="nil"/>
+              <w:left w:val="single" w:sz="4" w:space="0" w:color="auto"/>
+              <w:bottom w:val="single" w:sz="4" w:space="0" w:color="auto"/>
               <w:right w:val="single" w:sz="8" w:space="0" w:color="auto"/>
             </w:tcBorders>
             <w:shd w:val="clear" w:color="auto" w:fill="auto"/>
@@ -1060,8 +1113,7 @@
         </w:tc>
         <w:tc>
           <w:tcPr>
-            <w:tcW w:w="1305" w:type="dxa"/>
-            <w:gridSpan w:val="3"/>
+            <w:tcW w:w="1145" w:type="dxa"/>
             <w:tcBorders>
               <w:top w:val="single" w:sz="4" w:space="0" w:color="auto"/>
               <w:bottom w:val="single" w:sz="4" w:space="0" w:color="auto"/>
@@ -1082,8 +1134,6 @@
       </w:tr>
       <w:tr>
         <w:trPr>
-          <w:gridAfter w:val="2"/>
-          <w:wAfter w:w="39" w:type="dxa"/>
           <w:trHeight w:val="501"/>
         </w:trPr>
         <w:tc>
@@ -1256,6 +1306,183 @@
           <w:p>
             <w:pPr>
               <w:pStyle w:val="ListParagraph"/>
+              <w:ind w:left="502"/>
+              <w:rPr>
+                <w:rFonts w:ascii="Calibri" w:eastAsia="Times New Roman" w:hAnsi="Calibri" w:cs="Calibri"/>
+                <w:color w:val="000000"/>
+              </w:rPr>
+            </w:pPr>
+          </w:p>
+        </w:tc>
+        <w:tc>
+          <w:tcPr>
+            <w:tcW w:w="732" w:type="dxa"/>
+            <w:tcBorders>
+              <w:top w:val="nil"/>
+              <w:left w:val="nil"/>
+              <w:bottom w:val="single" w:sz="4" w:space="0" w:color="auto"/>
+              <w:right w:val="single" w:sz="4" w:space="0" w:color="auto"/>
+            </w:tcBorders>
+            <w:shd w:val="clear" w:color="auto" w:fill="auto"/>
+            <w:noWrap/>
+            <w:vAlign w:val="bottom"/>
+            <w:hideMark/>
+          </w:tcPr>
+          <w:p>
+            <w:pPr>
+              <w:rPr>
+                <w:rFonts w:ascii="Calibri" w:eastAsia="Times New Roman" w:hAnsi="Calibri" w:cs="Calibri"/>
+                <w:color w:val="000000"/>
+              </w:rPr>
+            </w:pPr>
+            <w:r>
+              <w:rPr>
+                <w:rFonts w:ascii="Calibri" w:eastAsia="Times New Roman" w:hAnsi="Calibri" w:cs="Calibri"/>
+                <w:color w:val="000000"/>
+              </w:rPr>
+              <w:t> </w:t>
+            </w:r>
+          </w:p>
+        </w:tc>
+        <w:tc>
+          <w:tcPr>
+            <w:tcW w:w="732" w:type="dxa"/>
+            <w:tcBorders>
+              <w:top w:val="nil"/>
+              <w:left w:val="nil"/>
+              <w:bottom w:val="single" w:sz="4" w:space="0" w:color="auto"/>
+              <w:right w:val="single" w:sz="4" w:space="0" w:color="auto"/>
+            </w:tcBorders>
+            <w:shd w:val="clear" w:color="auto" w:fill="auto"/>
+            <w:noWrap/>
+            <w:vAlign w:val="bottom"/>
+            <w:hideMark/>
+          </w:tcPr>
+          <w:p>
+            <w:pPr>
+              <w:rPr>
+                <w:rFonts w:ascii="Calibri" w:eastAsia="Times New Roman" w:hAnsi="Calibri" w:cs="Calibri"/>
+                <w:color w:val="000000"/>
+              </w:rPr>
+            </w:pPr>
+            <w:r>
+              <w:rPr>
+                <w:rFonts w:ascii="Calibri" w:eastAsia="Times New Roman" w:hAnsi="Calibri" w:cs="Calibri"/>
+                <w:color w:val="000000"/>
+              </w:rPr>
+              <w:t> </w:t>
+            </w:r>
+          </w:p>
+        </w:tc>
+        <w:tc>
+          <w:tcPr>
+            <w:tcW w:w="732" w:type="dxa"/>
+            <w:tcBorders>
+              <w:top w:val="nil"/>
+              <w:left w:val="nil"/>
+              <w:bottom w:val="single" w:sz="4" w:space="0" w:color="auto"/>
+              <w:right w:val="single" w:sz="4" w:space="0" w:color="auto"/>
+            </w:tcBorders>
+            <w:shd w:val="clear" w:color="auto" w:fill="auto"/>
+            <w:noWrap/>
+            <w:vAlign w:val="bottom"/>
+            <w:hideMark/>
+          </w:tcPr>
+          <w:p>
+            <w:pPr>
+              <w:jc w:val="both"/>
+              <w:rPr>
+                <w:rFonts w:ascii="Calibri" w:eastAsia="Times New Roman" w:hAnsi="Calibri" w:cs="Calibri"/>
+                <w:color w:val="000000"/>
+              </w:rPr>
+            </w:pPr>
+          </w:p>
+        </w:tc>
+        <w:tc>
+          <w:tcPr>
+            <w:tcW w:w="732" w:type="dxa"/>
+            <w:tcBorders>
+              <w:top w:val="nil"/>
+              <w:left w:val="nil"/>
+              <w:bottom w:val="single" w:sz="4" w:space="0" w:color="auto"/>
+              <w:right w:val="single" w:sz="4" w:space="0" w:color="auto"/>
+            </w:tcBorders>
+            <w:shd w:val="clear" w:color="auto" w:fill="auto"/>
+            <w:noWrap/>
+            <w:vAlign w:val="bottom"/>
+            <w:hideMark/>
+          </w:tcPr>
+          <w:p>
+            <w:pPr>
+              <w:ind w:left="420"/>
+              <w:jc w:val="both"/>
+              <w:rPr>
+                <w:rFonts w:ascii="Calibri" w:eastAsia="Times New Roman" w:hAnsi="Calibri" w:cs="Calibri"/>
+                <w:color w:val="000000"/>
+              </w:rPr>
+            </w:pPr>
+          </w:p>
+        </w:tc>
+        <w:tc>
+          <w:tcPr>
+            <w:tcW w:w="598" w:type="dxa"/>
+            <w:tcBorders>
+              <w:top w:val="nil"/>
+              <w:left w:val="nil"/>
+              <w:bottom w:val="single" w:sz="4" w:space="0" w:color="auto"/>
+              <w:right w:val="single" w:sz="4" w:space="0" w:color="auto"/>
+            </w:tcBorders>
+            <w:shd w:val="clear" w:color="auto" w:fill="auto"/>
+            <w:noWrap/>
+            <w:vAlign w:val="bottom"/>
+            <w:hideMark/>
+          </w:tcPr>
+          <w:p>
+            <w:pPr>
+              <w:jc w:val="both"/>
+              <w:rPr>
+                <w:rFonts w:ascii="Calibri" w:eastAsia="Times New Roman" w:hAnsi="Calibri" w:cs="Calibri"/>
+                <w:color w:val="000000"/>
+              </w:rPr>
+            </w:pPr>
+          </w:p>
+        </w:tc>
+        <w:tc>
+          <w:tcPr>
+            <w:tcW w:w="637" w:type="dxa"/>
+            <w:tcBorders>
+              <w:top w:val="nil"/>
+              <w:left w:val="nil"/>
+              <w:bottom w:val="single" w:sz="4" w:space="0" w:color="auto"/>
+              <w:right w:val="single" w:sz="4" w:space="0" w:color="auto"/>
+            </w:tcBorders>
+            <w:shd w:val="clear" w:color="auto" w:fill="auto"/>
+            <w:vAlign w:val="bottom"/>
+          </w:tcPr>
+          <w:p>
+            <w:pPr>
+              <w:rPr>
+                <w:rFonts w:ascii="Calibri" w:eastAsia="Times New Roman" w:hAnsi="Calibri" w:cs="Calibri"/>
+                <w:color w:val="000000"/>
+              </w:rPr>
+            </w:pPr>
+          </w:p>
+        </w:tc>
+        <w:tc>
+          <w:tcPr>
+            <w:tcW w:w="561" w:type="dxa"/>
+            <w:tcBorders>
+              <w:top w:val="nil"/>
+              <w:left w:val="single" w:sz="4" w:space="0" w:color="auto"/>
+              <w:bottom w:val="single" w:sz="4" w:space="0" w:color="auto"/>
+              <w:right w:val="single" w:sz="4" w:space="0" w:color="auto"/>
+            </w:tcBorders>
+            <w:shd w:val="clear" w:color="auto" w:fill="auto"/>
+            <w:vAlign w:val="bottom"/>
+          </w:tcPr>
+          <w:p>
+            <w:pPr>
+              <w:pStyle w:val="ListParagraph"/>
               <w:numPr>
                 <w:ilvl w:val="0"/>
                 <w:numId w:val="4"/>
@@ -1269,161 +1496,7 @@
         </w:tc>
         <w:tc>
           <w:tcPr>
-            <w:tcW w:w="732" w:type="dxa"/>
-            <w:tcBorders>
-              <w:top w:val="nil"/>
-              <w:left w:val="nil"/>
-              <w:bottom w:val="single" w:sz="4" w:space="0" w:color="auto"/>
-              <w:right w:val="single" w:sz="4" w:space="0" w:color="auto"/>
-            </w:tcBorders>
-            <w:shd w:val="clear" w:color="auto" w:fill="auto"/>
-            <w:noWrap/>
-            <w:vAlign w:val="bottom"/>
-            <w:hideMark/>
-          </w:tcPr>
-          <w:p>
-            <w:pPr>
-              <w:rPr>
-                <w:rFonts w:ascii="Calibri" w:eastAsia="Times New Roman" w:hAnsi="Calibri" w:cs="Calibri"/>
-                <w:color w:val="000000"/>
-              </w:rPr>
-            </w:pPr>
-            <w:r>
-              <w:rPr>
-                <w:rFonts w:ascii="Calibri" w:eastAsia="Times New Roman" w:hAnsi="Calibri" w:cs="Calibri"/>
-                <w:color w:val="000000"/>
-              </w:rPr>
-              <w:t> </w:t>
-            </w:r>
-          </w:p>
-        </w:tc>
-        <w:tc>
-          <w:tcPr>
-            <w:tcW w:w="732" w:type="dxa"/>
-            <w:tcBorders>
-              <w:top w:val="nil"/>
-              <w:left w:val="nil"/>
-              <w:bottom w:val="single" w:sz="4" w:space="0" w:color="auto"/>
-              <w:right w:val="single" w:sz="4" w:space="0" w:color="auto"/>
-            </w:tcBorders>
-            <w:shd w:val="clear" w:color="auto" w:fill="auto"/>
-            <w:noWrap/>
-            <w:vAlign w:val="bottom"/>
-            <w:hideMark/>
-          </w:tcPr>
-          <w:p>
-            <w:pPr>
-              <w:rPr>
-                <w:rFonts w:ascii="Calibri" w:eastAsia="Times New Roman" w:hAnsi="Calibri" w:cs="Calibri"/>
-                <w:color w:val="000000"/>
-              </w:rPr>
-            </w:pPr>
-            <w:r>
-              <w:rPr>
-                <w:rFonts w:ascii="Calibri" w:eastAsia="Times New Roman" w:hAnsi="Calibri" w:cs="Calibri"/>
-                <w:color w:val="000000"/>
-              </w:rPr>
-              <w:t> </w:t>
-            </w:r>
-          </w:p>
-        </w:tc>
-        <w:tc>
-          <w:tcPr>
-            <w:tcW w:w="732" w:type="dxa"/>
-            <w:tcBorders>
-              <w:top w:val="nil"/>
-              <w:left w:val="nil"/>
-              <w:bottom w:val="single" w:sz="4" w:space="0" w:color="auto"/>
-              <w:right w:val="single" w:sz="4" w:space="0" w:color="auto"/>
-            </w:tcBorders>
-            <w:shd w:val="clear" w:color="auto" w:fill="auto"/>
-            <w:noWrap/>
-            <w:vAlign w:val="bottom"/>
-            <w:hideMark/>
-          </w:tcPr>
-          <w:p>
-            <w:pPr>
-              <w:jc w:val="both"/>
-              <w:rPr>
-                <w:rFonts w:ascii="Calibri" w:eastAsia="Times New Roman" w:hAnsi="Calibri" w:cs="Calibri"/>
-                <w:color w:val="000000"/>
-              </w:rPr>
-            </w:pPr>
-          </w:p>
-        </w:tc>
-        <w:tc>
-          <w:tcPr>
-            <w:tcW w:w="732" w:type="dxa"/>
-            <w:tcBorders>
-              <w:top w:val="nil"/>
-              <w:left w:val="nil"/>
-              <w:bottom w:val="single" w:sz="4" w:space="0" w:color="auto"/>
-              <w:right w:val="single" w:sz="4" w:space="0" w:color="auto"/>
-            </w:tcBorders>
-            <w:shd w:val="clear" w:color="auto" w:fill="auto"/>
-            <w:noWrap/>
-            <w:vAlign w:val="bottom"/>
-            <w:hideMark/>
-          </w:tcPr>
-          <w:p>
-            <w:pPr>
-              <w:ind w:left="420"/>
-              <w:jc w:val="both"/>
-              <w:rPr>
-                <w:rFonts w:ascii="Calibri" w:eastAsia="Times New Roman" w:hAnsi="Calibri" w:cs="Calibri"/>
-                <w:color w:val="000000"/>
-              </w:rPr>
-            </w:pPr>
-          </w:p>
-        </w:tc>
-        <w:tc>
-          <w:tcPr>
-            <w:tcW w:w="598" w:type="dxa"/>
-            <w:tcBorders>
-              <w:top w:val="nil"/>
-              <w:left w:val="nil"/>
-              <w:bottom w:val="single" w:sz="4" w:space="0" w:color="auto"/>
-              <w:right w:val="single" w:sz="4" w:space="0" w:color="auto"/>
-            </w:tcBorders>
-            <w:shd w:val="clear" w:color="auto" w:fill="auto"/>
-            <w:noWrap/>
-            <w:vAlign w:val="bottom"/>
-            <w:hideMark/>
-          </w:tcPr>
-          <w:p>
-            <w:pPr>
-              <w:jc w:val="both"/>
-              <w:rPr>
-                <w:rFonts w:ascii="Calibri" w:eastAsia="Times New Roman" w:hAnsi="Calibri" w:cs="Calibri"/>
-                <w:color w:val="000000"/>
-              </w:rPr>
-            </w:pPr>
-          </w:p>
-        </w:tc>
-        <w:tc>
-          <w:tcPr>
-            <w:tcW w:w="637" w:type="dxa"/>
-            <w:tcBorders>
-              <w:top w:val="nil"/>
-              <w:left w:val="nil"/>
-              <w:bottom w:val="single" w:sz="4" w:space="0" w:color="auto"/>
-              <w:right w:val="single" w:sz="4" w:space="0" w:color="auto"/>
-            </w:tcBorders>
-            <w:shd w:val="clear" w:color="auto" w:fill="auto"/>
-            <w:vAlign w:val="bottom"/>
-          </w:tcPr>
-          <w:p>
-            <w:pPr>
-              <w:rPr>
-                <w:rFonts w:ascii="Calibri" w:eastAsia="Times New Roman" w:hAnsi="Calibri" w:cs="Calibri"/>
-                <w:color w:val="000000"/>
-              </w:rPr>
-            </w:pPr>
-          </w:p>
-        </w:tc>
-        <w:tc>
-          <w:tcPr>
-            <w:tcW w:w="561" w:type="dxa"/>
+            <w:tcW w:w="503" w:type="dxa"/>
             <w:tcBorders>
               <w:top w:val="nil"/>
               <w:left w:val="single" w:sz="4" w:space="0" w:color="auto"/>
@@ -1435,16 +1508,21 @@
           </w:tcPr>
           <w:p>
             <w:pPr>
-              <w:rPr>
-                <w:rFonts w:ascii="Calibri" w:eastAsia="Times New Roman" w:hAnsi="Calibri" w:cs="Calibri"/>
-                <w:color w:val="000000"/>
-              </w:rPr>
-            </w:pPr>
-          </w:p>
-        </w:tc>
-        <w:tc>
-          <w:tcPr>
-            <w:tcW w:w="557" w:type="dxa"/>
+              <w:pStyle w:val="ListParagraph"/>
+              <w:numPr>
+                <w:ilvl w:val="0"/>
+                <w:numId w:val="4"/>
+              </w:numPr>
+              <w:rPr>
+                <w:rFonts w:ascii="Calibri" w:eastAsia="Times New Roman" w:hAnsi="Calibri" w:cs="Calibri"/>
+                <w:color w:val="000000"/>
+              </w:rPr>
+            </w:pPr>
+          </w:p>
+        </w:tc>
+        <w:tc>
+          <w:tcPr>
+            <w:tcW w:w="425" w:type="dxa"/>
             <w:tcBorders>
               <w:top w:val="nil"/>
               <w:left w:val="single" w:sz="4" w:space="0" w:color="auto"/>
@@ -1456,17 +1534,21 @@
           </w:tcPr>
           <w:p>
             <w:pPr>
-              <w:rPr>
-                <w:rFonts w:ascii="Calibri" w:eastAsia="Times New Roman" w:hAnsi="Calibri" w:cs="Calibri"/>
-                <w:color w:val="000000"/>
-              </w:rPr>
-            </w:pPr>
-          </w:p>
-        </w:tc>
-        <w:tc>
-          <w:tcPr>
-            <w:tcW w:w="1281" w:type="dxa"/>
-            <w:gridSpan w:val="2"/>
+              <w:pStyle w:val="ListParagraph"/>
+              <w:numPr>
+                <w:ilvl w:val="0"/>
+                <w:numId w:val="4"/>
+              </w:numPr>
+              <w:rPr>
+                <w:rFonts w:ascii="Calibri" w:eastAsia="Times New Roman" w:hAnsi="Calibri" w:cs="Calibri"/>
+                <w:color w:val="000000"/>
+              </w:rPr>
+            </w:pPr>
+          </w:p>
+        </w:tc>
+        <w:tc>
+          <w:tcPr>
+            <w:tcW w:w="1145" w:type="dxa"/>
             <w:tcBorders>
               <w:top w:val="single" w:sz="4" w:space="0" w:color="auto"/>
               <w:bottom w:val="single" w:sz="4" w:space="0" w:color="auto"/>
@@ -1621,7 +1703,11 @@
           </w:tcPr>
           <w:p>
             <w:pPr>
-              <w:ind w:left="420"/>
+              <w:pStyle w:val="ListParagraph"/>
+              <w:numPr>
+                <w:ilvl w:val="0"/>
+                <w:numId w:val="4"/>
+              </w:numPr>
               <w:rPr>
                 <w:rFonts w:ascii="Calibri" w:eastAsia="Times New Roman" w:hAnsi="Calibri" w:cs="Calibri"/>
                 <w:color w:val="000000"/>
@@ -1798,11 +1884,33 @@
         </w:tc>
         <w:tc>
           <w:tcPr>
-            <w:tcW w:w="557" w:type="dxa"/>
+            <w:tcW w:w="503" w:type="dxa"/>
             <w:tcBorders>
               <w:top w:val="nil"/>
               <w:left w:val="single" w:sz="4" w:space="0" w:color="auto"/>
               <w:bottom w:val="single" w:sz="4" w:space="0" w:color="auto"/>
+              <w:right w:val="single" w:sz="4" w:space="0" w:color="auto"/>
+            </w:tcBorders>
+            <w:shd w:val="clear" w:color="auto" w:fill="auto"/>
+            <w:vAlign w:val="bottom"/>
+          </w:tcPr>
+          <w:p>
+            <w:pPr>
+              <w:ind w:left="142"/>
+              <w:rPr>
+                <w:rFonts w:ascii="Calibri" w:eastAsia="Times New Roman" w:hAnsi="Calibri" w:cs="Calibri"/>
+                <w:color w:val="000000"/>
+              </w:rPr>
+            </w:pPr>
+          </w:p>
+        </w:tc>
+        <w:tc>
+          <w:tcPr>
+            <w:tcW w:w="425" w:type="dxa"/>
+            <w:tcBorders>
+              <w:top w:val="nil"/>
+              <w:left w:val="single" w:sz="4" w:space="0" w:color="auto"/>
+              <w:bottom w:val="single" w:sz="4" w:space="0" w:color="auto"/>
               <w:right w:val="single" w:sz="8" w:space="0" w:color="auto"/>
             </w:tcBorders>
             <w:shd w:val="clear" w:color="auto" w:fill="auto"/>
@@ -1810,17 +1918,17 @@
           </w:tcPr>
           <w:p>
             <w:pPr>
-              <w:rPr>
-                <w:rFonts w:ascii="Calibri" w:eastAsia="Times New Roman" w:hAnsi="Calibri" w:cs="Calibri"/>
-                <w:color w:val="000000"/>
-              </w:rPr>
-            </w:pPr>
-          </w:p>
-        </w:tc>
-        <w:tc>
-          <w:tcPr>
-            <w:tcW w:w="1320" w:type="dxa"/>
-            <w:gridSpan w:val="4"/>
+              <w:ind w:left="142"/>
+              <w:rPr>
+                <w:rFonts w:ascii="Calibri" w:eastAsia="Times New Roman" w:hAnsi="Calibri" w:cs="Calibri"/>
+                <w:color w:val="000000"/>
+              </w:rPr>
+            </w:pPr>
+          </w:p>
+        </w:tc>
+        <w:tc>
+          <w:tcPr>
+            <w:tcW w:w="1145" w:type="dxa"/>
             <w:tcBorders>
               <w:top w:val="single" w:sz="4" w:space="0" w:color="auto"/>
               <w:bottom w:val="single" w:sz="4" w:space="0" w:color="auto"/>
@@ -1841,8 +1949,6 @@
       </w:tr>
       <w:tr>
         <w:trPr>
-          <w:gridAfter w:val="1"/>
-          <w:wAfter w:w="15" w:type="dxa"/>
           <w:trHeight w:val="501"/>
         </w:trPr>
         <w:tc>
@@ -1973,139 +2079,6 @@
             </w:tcBorders>
             <w:shd w:val="clear" w:color="auto" w:fill="auto"/>
             <w:noWrap/>
-            <w:vAlign w:val="bottom"/>
-          </w:tcPr>
-          <w:p>
-            <w:pPr>
-              <w:rPr>
-                <w:rFonts w:ascii="Calibri" w:eastAsia="Times New Roman" w:hAnsi="Calibri" w:cs="Calibri"/>
-                <w:color w:val="000000"/>
-              </w:rPr>
-            </w:pPr>
-          </w:p>
-        </w:tc>
-        <w:tc>
-          <w:tcPr>
-            <w:tcW w:w="732" w:type="dxa"/>
-            <w:tcBorders>
-              <w:top w:val="nil"/>
-              <w:left w:val="nil"/>
-              <w:bottom w:val="single" w:sz="4" w:space="0" w:color="auto"/>
-              <w:right w:val="single" w:sz="4" w:space="0" w:color="auto"/>
-            </w:tcBorders>
-            <w:shd w:val="clear" w:color="auto" w:fill="auto"/>
-            <w:noWrap/>
-            <w:vAlign w:val="bottom"/>
-          </w:tcPr>
-          <w:p>
-            <w:pPr>
-              <w:rPr>
-                <w:rFonts w:ascii="Calibri" w:eastAsia="Times New Roman" w:hAnsi="Calibri" w:cs="Calibri"/>
-                <w:color w:val="000000"/>
-              </w:rPr>
-            </w:pPr>
-          </w:p>
-        </w:tc>
-        <w:tc>
-          <w:tcPr>
-            <w:tcW w:w="732" w:type="dxa"/>
-            <w:tcBorders>
-              <w:top w:val="nil"/>
-              <w:left w:val="nil"/>
-              <w:bottom w:val="single" w:sz="4" w:space="0" w:color="auto"/>
-              <w:right w:val="single" w:sz="4" w:space="0" w:color="auto"/>
-            </w:tcBorders>
-            <w:shd w:val="clear" w:color="auto" w:fill="auto"/>
-            <w:noWrap/>
-            <w:vAlign w:val="bottom"/>
-          </w:tcPr>
-          <w:p>
-            <w:pPr>
-              <w:ind w:left="420"/>
-              <w:rPr>
-                <w:rFonts w:ascii="Calibri" w:eastAsia="Times New Roman" w:hAnsi="Calibri" w:cs="Calibri"/>
-                <w:color w:val="000000"/>
-              </w:rPr>
-            </w:pPr>
-          </w:p>
-        </w:tc>
-        <w:tc>
-          <w:tcPr>
-            <w:tcW w:w="732" w:type="dxa"/>
-            <w:tcBorders>
-              <w:top w:val="nil"/>
-              <w:left w:val="nil"/>
-              <w:bottom w:val="single" w:sz="4" w:space="0" w:color="auto"/>
-              <w:right w:val="single" w:sz="4" w:space="0" w:color="auto"/>
-            </w:tcBorders>
-            <w:shd w:val="clear" w:color="auto" w:fill="auto"/>
-            <w:noWrap/>
-            <w:vAlign w:val="bottom"/>
-          </w:tcPr>
-          <w:p>
-            <w:pPr>
-              <w:rPr>
-                <w:rFonts w:ascii="Calibri" w:eastAsia="Times New Roman" w:hAnsi="Calibri" w:cs="Calibri"/>
-                <w:color w:val="000000"/>
-              </w:rPr>
-            </w:pPr>
-          </w:p>
-        </w:tc>
-        <w:tc>
-          <w:tcPr>
-            <w:tcW w:w="732" w:type="dxa"/>
-            <w:tcBorders>
-              <w:top w:val="nil"/>
-              <w:left w:val="nil"/>
-              <w:bottom w:val="single" w:sz="4" w:space="0" w:color="auto"/>
-              <w:right w:val="single" w:sz="4" w:space="0" w:color="auto"/>
-            </w:tcBorders>
-            <w:shd w:val="clear" w:color="auto" w:fill="auto"/>
-            <w:noWrap/>
-            <w:vAlign w:val="bottom"/>
-          </w:tcPr>
-          <w:p>
-            <w:pPr>
-              <w:ind w:left="420"/>
-              <w:rPr>
-                <w:rFonts w:ascii="Calibri" w:eastAsia="Times New Roman" w:hAnsi="Calibri" w:cs="Calibri"/>
-                <w:color w:val="000000"/>
-              </w:rPr>
-            </w:pPr>
-          </w:p>
-        </w:tc>
-        <w:tc>
-          <w:tcPr>
-            <w:tcW w:w="598" w:type="dxa"/>
-            <w:tcBorders>
-              <w:top w:val="nil"/>
-              <w:left w:val="nil"/>
-              <w:bottom w:val="single" w:sz="4" w:space="0" w:color="auto"/>
-              <w:right w:val="single" w:sz="4" w:space="0" w:color="auto"/>
-            </w:tcBorders>
-            <w:shd w:val="clear" w:color="auto" w:fill="auto"/>
-            <w:noWrap/>
-            <w:vAlign w:val="bottom"/>
-          </w:tcPr>
-          <w:p>
-            <w:pPr>
-              <w:rPr>
-                <w:rFonts w:ascii="Calibri" w:eastAsia="Times New Roman" w:hAnsi="Calibri" w:cs="Calibri"/>
-                <w:color w:val="000000"/>
-              </w:rPr>
-            </w:pPr>
-          </w:p>
-        </w:tc>
-        <w:tc>
-          <w:tcPr>
-            <w:tcW w:w="637" w:type="dxa"/>
-            <w:tcBorders>
-              <w:top w:val="nil"/>
-              <w:left w:val="nil"/>
-              <w:bottom w:val="single" w:sz="4" w:space="0" w:color="auto"/>
-              <w:right w:val="single" w:sz="4" w:space="0" w:color="auto"/>
-            </w:tcBorders>
-            <w:shd w:val="clear" w:color="auto" w:fill="auto"/>
             <w:vAlign w:val="bottom"/>
           </w:tcPr>
           <w:p>
@@ -2124,10 +2097,122 @@
         </w:tc>
         <w:tc>
           <w:tcPr>
-            <w:tcW w:w="561" w:type="dxa"/>
-            <w:tcBorders>
-              <w:top w:val="nil"/>
-              <w:left w:val="single" w:sz="4" w:space="0" w:color="auto"/>
+            <w:tcW w:w="732" w:type="dxa"/>
+            <w:tcBorders>
+              <w:top w:val="nil"/>
+              <w:left w:val="nil"/>
+              <w:bottom w:val="single" w:sz="4" w:space="0" w:color="auto"/>
+              <w:right w:val="single" w:sz="4" w:space="0" w:color="auto"/>
+            </w:tcBorders>
+            <w:shd w:val="clear" w:color="auto" w:fill="auto"/>
+            <w:noWrap/>
+            <w:vAlign w:val="bottom"/>
+          </w:tcPr>
+          <w:p>
+            <w:pPr>
+              <w:rPr>
+                <w:rFonts w:ascii="Calibri" w:eastAsia="Times New Roman" w:hAnsi="Calibri" w:cs="Calibri"/>
+                <w:color w:val="000000"/>
+              </w:rPr>
+            </w:pPr>
+          </w:p>
+        </w:tc>
+        <w:tc>
+          <w:tcPr>
+            <w:tcW w:w="732" w:type="dxa"/>
+            <w:tcBorders>
+              <w:top w:val="nil"/>
+              <w:left w:val="nil"/>
+              <w:bottom w:val="single" w:sz="4" w:space="0" w:color="auto"/>
+              <w:right w:val="single" w:sz="4" w:space="0" w:color="auto"/>
+            </w:tcBorders>
+            <w:shd w:val="clear" w:color="auto" w:fill="auto"/>
+            <w:noWrap/>
+            <w:vAlign w:val="bottom"/>
+          </w:tcPr>
+          <w:p>
+            <w:pPr>
+              <w:ind w:left="420"/>
+              <w:rPr>
+                <w:rFonts w:ascii="Calibri" w:eastAsia="Times New Roman" w:hAnsi="Calibri" w:cs="Calibri"/>
+                <w:color w:val="000000"/>
+              </w:rPr>
+            </w:pPr>
+          </w:p>
+        </w:tc>
+        <w:tc>
+          <w:tcPr>
+            <w:tcW w:w="732" w:type="dxa"/>
+            <w:tcBorders>
+              <w:top w:val="nil"/>
+              <w:left w:val="nil"/>
+              <w:bottom w:val="single" w:sz="4" w:space="0" w:color="auto"/>
+              <w:right w:val="single" w:sz="4" w:space="0" w:color="auto"/>
+            </w:tcBorders>
+            <w:shd w:val="clear" w:color="auto" w:fill="auto"/>
+            <w:noWrap/>
+            <w:vAlign w:val="bottom"/>
+          </w:tcPr>
+          <w:p>
+            <w:pPr>
+              <w:rPr>
+                <w:rFonts w:ascii="Calibri" w:eastAsia="Times New Roman" w:hAnsi="Calibri" w:cs="Calibri"/>
+                <w:color w:val="000000"/>
+              </w:rPr>
+            </w:pPr>
+          </w:p>
+        </w:tc>
+        <w:tc>
+          <w:tcPr>
+            <w:tcW w:w="732" w:type="dxa"/>
+            <w:tcBorders>
+              <w:top w:val="nil"/>
+              <w:left w:val="nil"/>
+              <w:bottom w:val="single" w:sz="4" w:space="0" w:color="auto"/>
+              <w:right w:val="single" w:sz="4" w:space="0" w:color="auto"/>
+            </w:tcBorders>
+            <w:shd w:val="clear" w:color="auto" w:fill="auto"/>
+            <w:noWrap/>
+            <w:vAlign w:val="bottom"/>
+          </w:tcPr>
+          <w:p>
+            <w:pPr>
+              <w:ind w:left="420"/>
+              <w:rPr>
+                <w:rFonts w:ascii="Calibri" w:eastAsia="Times New Roman" w:hAnsi="Calibri" w:cs="Calibri"/>
+                <w:color w:val="000000"/>
+              </w:rPr>
+            </w:pPr>
+          </w:p>
+        </w:tc>
+        <w:tc>
+          <w:tcPr>
+            <w:tcW w:w="598" w:type="dxa"/>
+            <w:tcBorders>
+              <w:top w:val="nil"/>
+              <w:left w:val="nil"/>
+              <w:bottom w:val="single" w:sz="4" w:space="0" w:color="auto"/>
+              <w:right w:val="single" w:sz="4" w:space="0" w:color="auto"/>
+            </w:tcBorders>
+            <w:shd w:val="clear" w:color="auto" w:fill="auto"/>
+            <w:noWrap/>
+            <w:vAlign w:val="bottom"/>
+          </w:tcPr>
+          <w:p>
+            <w:pPr>
+              <w:rPr>
+                <w:rFonts w:ascii="Calibri" w:eastAsia="Times New Roman" w:hAnsi="Calibri" w:cs="Calibri"/>
+                <w:color w:val="000000"/>
+              </w:rPr>
+            </w:pPr>
+          </w:p>
+        </w:tc>
+        <w:tc>
+          <w:tcPr>
+            <w:tcW w:w="637" w:type="dxa"/>
+            <w:tcBorders>
+              <w:top w:val="nil"/>
+              <w:left w:val="nil"/>
               <w:bottom w:val="single" w:sz="4" w:space="0" w:color="auto"/>
               <w:right w:val="single" w:sz="4" w:space="0" w:color="auto"/>
             </w:tcBorders>
@@ -2150,11 +2235,54 @@
         </w:tc>
         <w:tc>
           <w:tcPr>
-            <w:tcW w:w="557" w:type="dxa"/>
+            <w:tcW w:w="561" w:type="dxa"/>
             <w:tcBorders>
               <w:top w:val="nil"/>
               <w:left w:val="single" w:sz="4" w:space="0" w:color="auto"/>
               <w:bottom w:val="single" w:sz="4" w:space="0" w:color="auto"/>
+              <w:right w:val="single" w:sz="4" w:space="0" w:color="auto"/>
+            </w:tcBorders>
+            <w:shd w:val="clear" w:color="auto" w:fill="auto"/>
+            <w:vAlign w:val="bottom"/>
+          </w:tcPr>
+          <w:p>
+            <w:pPr>
+              <w:ind w:left="142"/>
+              <w:rPr>
+                <w:rFonts w:ascii="Calibri" w:eastAsia="Times New Roman" w:hAnsi="Calibri" w:cs="Calibri"/>
+                <w:color w:val="000000"/>
+              </w:rPr>
+            </w:pPr>
+          </w:p>
+        </w:tc>
+        <w:tc>
+          <w:tcPr>
+            <w:tcW w:w="503" w:type="dxa"/>
+            <w:tcBorders>
+              <w:top w:val="nil"/>
+              <w:left w:val="single" w:sz="4" w:space="0" w:color="auto"/>
+              <w:bottom w:val="single" w:sz="4" w:space="0" w:color="auto"/>
+              <w:right w:val="single" w:sz="4" w:space="0" w:color="auto"/>
+            </w:tcBorders>
+            <w:shd w:val="clear" w:color="auto" w:fill="auto"/>
+            <w:vAlign w:val="bottom"/>
+          </w:tcPr>
+          <w:p>
+            <w:pPr>
+              <w:rPr>
+                <w:rFonts w:ascii="Calibri" w:eastAsia="Times New Roman" w:hAnsi="Calibri" w:cs="Calibri"/>
+                <w:color w:val="000000"/>
+              </w:rPr>
+            </w:pPr>
+          </w:p>
+        </w:tc>
+        <w:tc>
+          <w:tcPr>
+            <w:tcW w:w="425" w:type="dxa"/>
+            <w:tcBorders>
+              <w:top w:val="nil"/>
+              <w:left w:val="single" w:sz="4" w:space="0" w:color="auto"/>
+              <w:bottom w:val="single" w:sz="4" w:space="0" w:color="auto"/>
               <w:right w:val="single" w:sz="8" w:space="0" w:color="auto"/>
             </w:tcBorders>
             <w:shd w:val="clear" w:color="auto" w:fill="auto"/>
@@ -2171,8 +2299,358 @@
         </w:tc>
         <w:tc>
           <w:tcPr>
-            <w:tcW w:w="1305" w:type="dxa"/>
-            <w:gridSpan w:val="3"/>
+            <w:tcW w:w="1145" w:type="dxa"/>
+            <w:tcBorders>
+              <w:top w:val="single" w:sz="4" w:space="0" w:color="auto"/>
+              <w:bottom w:val="single" w:sz="4" w:space="0" w:color="auto"/>
+              <w:right w:val="single" w:sz="4" w:space="0" w:color="auto"/>
+            </w:tcBorders>
+            <w:shd w:val="clear" w:color="auto" w:fill="auto"/>
+          </w:tcPr>
+          <w:p>
+            <w:pPr>
+              <w:rPr>
+                <w:rFonts w:ascii="Times New Roman" w:eastAsia="Times New Roman" w:hAnsi="Times New Roman" w:cs="Times New Roman"/>
+                <w:sz w:val="20"/>
+                <w:szCs w:val="20"/>
+              </w:rPr>
+            </w:pPr>
+          </w:p>
+        </w:tc>
+      </w:tr>
+      <w:tr>
+        <w:trPr>
+          <w:trHeight w:val="501"/>
+        </w:trPr>
+        <w:tc>
+          <w:tcPr>
+            <w:tcW w:w="2869" w:type="dxa"/>
+            <w:tcBorders>
+              <w:top w:val="nil"/>
+              <w:left w:val="single" w:sz="8" w:space="0" w:color="auto"/>
+              <w:bottom w:val="single" w:sz="4" w:space="0" w:color="auto"/>
+              <w:right w:val="single" w:sz="8" w:space="0" w:color="auto"/>
+            </w:tcBorders>
+            <w:shd w:val="clear" w:color="auto" w:fill="auto"/>
+            <w:noWrap/>
+            <w:vAlign w:val="bottom"/>
+          </w:tcPr>
+          <w:p>
+            <w:pPr>
+              <w:rPr>
+                <w:rFonts w:ascii="Calibri" w:eastAsia="Times New Roman" w:hAnsi="Calibri" w:cs="Calibri"/>
+                <w:color w:val="000000"/>
+              </w:rPr>
+            </w:pPr>
+          </w:p>
+        </w:tc>
+        <w:tc>
+          <w:tcPr>
+            <w:tcW w:w="732" w:type="dxa"/>
+            <w:tcBorders>
+              <w:top w:val="nil"/>
+              <w:left w:val="nil"/>
+              <w:bottom w:val="single" w:sz="4" w:space="0" w:color="auto"/>
+              <w:right w:val="single" w:sz="4" w:space="0" w:color="auto"/>
+            </w:tcBorders>
+            <w:shd w:val="clear" w:color="auto" w:fill="auto"/>
+            <w:noWrap/>
+            <w:vAlign w:val="bottom"/>
+          </w:tcPr>
+          <w:p>
+            <w:pPr>
+              <w:rPr>
+                <w:rFonts w:ascii="Calibri" w:eastAsia="Times New Roman" w:hAnsi="Calibri" w:cs="Calibri"/>
+                <w:color w:val="000000"/>
+              </w:rPr>
+            </w:pPr>
+          </w:p>
+        </w:tc>
+        <w:tc>
+          <w:tcPr>
+            <w:tcW w:w="732" w:type="dxa"/>
+            <w:tcBorders>
+              <w:top w:val="nil"/>
+              <w:left w:val="nil"/>
+              <w:bottom w:val="single" w:sz="4" w:space="0" w:color="auto"/>
+              <w:right w:val="single" w:sz="4" w:space="0" w:color="auto"/>
+            </w:tcBorders>
+            <w:shd w:val="clear" w:color="auto" w:fill="auto"/>
+            <w:noWrap/>
+            <w:vAlign w:val="bottom"/>
+          </w:tcPr>
+          <w:p>
+            <w:pPr>
+              <w:rPr>
+                <w:rFonts w:ascii="Calibri" w:eastAsia="Times New Roman" w:hAnsi="Calibri" w:cs="Calibri"/>
+                <w:color w:val="000000"/>
+              </w:rPr>
+            </w:pPr>
+          </w:p>
+        </w:tc>
+        <w:tc>
+          <w:tcPr>
+            <w:tcW w:w="732" w:type="dxa"/>
+            <w:tcBorders>
+              <w:top w:val="nil"/>
+              <w:left w:val="nil"/>
+              <w:bottom w:val="single" w:sz="4" w:space="0" w:color="auto"/>
+              <w:right w:val="single" w:sz="4" w:space="0" w:color="auto"/>
+            </w:tcBorders>
+            <w:shd w:val="clear" w:color="auto" w:fill="auto"/>
+            <w:noWrap/>
+            <w:vAlign w:val="bottom"/>
+          </w:tcPr>
+          <w:p>
+            <w:pPr>
+              <w:rPr>
+                <w:rFonts w:ascii="Calibri" w:eastAsia="Times New Roman" w:hAnsi="Calibri" w:cs="Calibri"/>
+                <w:color w:val="000000"/>
+              </w:rPr>
+            </w:pPr>
+          </w:p>
+        </w:tc>
+        <w:tc>
+          <w:tcPr>
+            <w:tcW w:w="732" w:type="dxa"/>
+            <w:tcBorders>
+              <w:top w:val="nil"/>
+              <w:left w:val="nil"/>
+              <w:bottom w:val="single" w:sz="4" w:space="0" w:color="auto"/>
+              <w:right w:val="single" w:sz="4" w:space="0" w:color="auto"/>
+            </w:tcBorders>
+            <w:shd w:val="clear" w:color="auto" w:fill="auto"/>
+            <w:noWrap/>
+            <w:vAlign w:val="bottom"/>
+          </w:tcPr>
+          <w:p>
+            <w:pPr>
+              <w:rPr>
+                <w:rFonts w:ascii="Calibri" w:eastAsia="Times New Roman" w:hAnsi="Calibri" w:cs="Calibri"/>
+                <w:color w:val="000000"/>
+              </w:rPr>
+            </w:pPr>
+          </w:p>
+        </w:tc>
+        <w:tc>
+          <w:tcPr>
+            <w:tcW w:w="732" w:type="dxa"/>
+            <w:tcBorders>
+              <w:top w:val="nil"/>
+              <w:left w:val="nil"/>
+              <w:bottom w:val="single" w:sz="4" w:space="0" w:color="auto"/>
+              <w:right w:val="single" w:sz="4" w:space="0" w:color="auto"/>
+            </w:tcBorders>
+            <w:shd w:val="clear" w:color="auto" w:fill="auto"/>
+            <w:noWrap/>
+            <w:vAlign w:val="bottom"/>
+          </w:tcPr>
+          <w:p>
+            <w:pPr>
+              <w:rPr>
+                <w:rFonts w:ascii="Calibri" w:eastAsia="Times New Roman" w:hAnsi="Calibri" w:cs="Calibri"/>
+                <w:color w:val="000000"/>
+              </w:rPr>
+            </w:pPr>
+          </w:p>
+        </w:tc>
+        <w:tc>
+          <w:tcPr>
+            <w:tcW w:w="732" w:type="dxa"/>
+            <w:tcBorders>
+              <w:top w:val="nil"/>
+              <w:left w:val="nil"/>
+              <w:bottom w:val="single" w:sz="4" w:space="0" w:color="auto"/>
+              <w:right w:val="single" w:sz="4" w:space="0" w:color="auto"/>
+            </w:tcBorders>
+            <w:shd w:val="clear" w:color="auto" w:fill="auto"/>
+            <w:noWrap/>
+            <w:vAlign w:val="bottom"/>
+          </w:tcPr>
+          <w:p>
+            <w:pPr>
+              <w:rPr>
+                <w:rFonts w:ascii="Calibri" w:eastAsia="Times New Roman" w:hAnsi="Calibri" w:cs="Calibri"/>
+                <w:color w:val="000000"/>
+              </w:rPr>
+            </w:pPr>
+          </w:p>
+        </w:tc>
+        <w:tc>
+          <w:tcPr>
+            <w:tcW w:w="732" w:type="dxa"/>
+            <w:tcBorders>
+              <w:top w:val="nil"/>
+              <w:left w:val="nil"/>
+              <w:bottom w:val="single" w:sz="4" w:space="0" w:color="auto"/>
+              <w:right w:val="single" w:sz="4" w:space="0" w:color="auto"/>
+            </w:tcBorders>
+            <w:shd w:val="clear" w:color="auto" w:fill="auto"/>
+            <w:noWrap/>
+            <w:vAlign w:val="bottom"/>
+          </w:tcPr>
+          <w:p>
+            <w:pPr>
+              <w:rPr>
+                <w:rFonts w:ascii="Calibri" w:eastAsia="Times New Roman" w:hAnsi="Calibri" w:cs="Calibri"/>
+                <w:color w:val="000000"/>
+              </w:rPr>
+            </w:pPr>
+          </w:p>
+        </w:tc>
+        <w:tc>
+          <w:tcPr>
+            <w:tcW w:w="732" w:type="dxa"/>
+            <w:tcBorders>
+              <w:top w:val="nil"/>
+              <w:left w:val="nil"/>
+              <w:bottom w:val="single" w:sz="4" w:space="0" w:color="auto"/>
+              <w:right w:val="single" w:sz="4" w:space="0" w:color="auto"/>
+            </w:tcBorders>
+            <w:shd w:val="clear" w:color="auto" w:fill="auto"/>
+            <w:noWrap/>
+            <w:vAlign w:val="bottom"/>
+          </w:tcPr>
+          <w:p>
+            <w:pPr>
+              <w:rPr>
+                <w:rFonts w:ascii="Calibri" w:eastAsia="Times New Roman" w:hAnsi="Calibri" w:cs="Calibri"/>
+                <w:color w:val="000000"/>
+              </w:rPr>
+            </w:pPr>
+          </w:p>
+        </w:tc>
+        <w:tc>
+          <w:tcPr>
+            <w:tcW w:w="732" w:type="dxa"/>
+            <w:tcBorders>
+              <w:top w:val="nil"/>
+              <w:left w:val="nil"/>
+              <w:bottom w:val="single" w:sz="4" w:space="0" w:color="auto"/>
+              <w:right w:val="single" w:sz="4" w:space="0" w:color="auto"/>
+            </w:tcBorders>
+            <w:shd w:val="clear" w:color="auto" w:fill="auto"/>
+            <w:noWrap/>
+            <w:vAlign w:val="bottom"/>
+          </w:tcPr>
+          <w:p>
+            <w:pPr>
+              <w:rPr>
+                <w:rFonts w:ascii="Calibri" w:eastAsia="Times New Roman" w:hAnsi="Calibri" w:cs="Calibri"/>
+                <w:color w:val="000000"/>
+              </w:rPr>
+            </w:pPr>
+          </w:p>
+        </w:tc>
+        <w:tc>
+          <w:tcPr>
+            <w:tcW w:w="598" w:type="dxa"/>
+            <w:tcBorders>
+              <w:top w:val="nil"/>
+              <w:left w:val="nil"/>
+              <w:bottom w:val="single" w:sz="4" w:space="0" w:color="auto"/>
+              <w:right w:val="single" w:sz="4" w:space="0" w:color="auto"/>
+            </w:tcBorders>
+            <w:shd w:val="clear" w:color="auto" w:fill="auto"/>
+            <w:noWrap/>
+            <w:vAlign w:val="bottom"/>
+          </w:tcPr>
+          <w:p>
+            <w:pPr>
+              <w:rPr>
+                <w:rFonts w:ascii="Calibri" w:eastAsia="Times New Roman" w:hAnsi="Calibri" w:cs="Calibri"/>
+                <w:color w:val="000000"/>
+              </w:rPr>
+            </w:pPr>
+          </w:p>
+        </w:tc>
+        <w:tc>
+          <w:tcPr>
+            <w:tcW w:w="637" w:type="dxa"/>
+            <w:tcBorders>
+              <w:top w:val="nil"/>
+              <w:left w:val="nil"/>
+              <w:bottom w:val="single" w:sz="4" w:space="0" w:color="auto"/>
+              <w:right w:val="single" w:sz="4" w:space="0" w:color="auto"/>
+            </w:tcBorders>
+            <w:shd w:val="clear" w:color="auto" w:fill="auto"/>
+            <w:vAlign w:val="bottom"/>
+          </w:tcPr>
+          <w:p>
+            <w:pPr>
+              <w:rPr>
+                <w:rFonts w:ascii="Calibri" w:eastAsia="Times New Roman" w:hAnsi="Calibri" w:cs="Calibri"/>
+                <w:color w:val="000000"/>
+              </w:rPr>
+            </w:pPr>
+          </w:p>
+        </w:tc>
+        <w:tc>
+          <w:tcPr>
+            <w:tcW w:w="561" w:type="dxa"/>
+            <w:tcBorders>
+              <w:top w:val="nil"/>
+              <w:left w:val="single" w:sz="4" w:space="0" w:color="auto"/>
+              <w:bottom w:val="single" w:sz="4" w:space="0" w:color="auto"/>
+              <w:right w:val="single" w:sz="4" w:space="0" w:color="auto"/>
+            </w:tcBorders>
+            <w:shd w:val="clear" w:color="auto" w:fill="auto"/>
+            <w:vAlign w:val="bottom"/>
+          </w:tcPr>
+          <w:p>
+            <w:pPr>
+              <w:rPr>
+                <w:rFonts w:ascii="Calibri" w:eastAsia="Times New Roman" w:hAnsi="Calibri" w:cs="Calibri"/>
+                <w:color w:val="000000"/>
+              </w:rPr>
+            </w:pPr>
+          </w:p>
+        </w:tc>
+        <w:tc>
+          <w:tcPr>
+            <w:tcW w:w="503" w:type="dxa"/>
+            <w:tcBorders>
+              <w:top w:val="nil"/>
+              <w:left w:val="single" w:sz="4" w:space="0" w:color="auto"/>
+              <w:bottom w:val="single" w:sz="4" w:space="0" w:color="auto"/>
+              <w:right w:val="single" w:sz="4" w:space="0" w:color="auto"/>
+            </w:tcBorders>
+            <w:shd w:val="clear" w:color="auto" w:fill="auto"/>
+            <w:vAlign w:val="bottom"/>
+          </w:tcPr>
+          <w:p>
+            <w:pPr>
+              <w:rPr>
+                <w:rFonts w:ascii="Calibri" w:eastAsia="Times New Roman" w:hAnsi="Calibri" w:cs="Calibri"/>
+                <w:color w:val="000000"/>
+              </w:rPr>
+            </w:pPr>
+          </w:p>
+        </w:tc>
+        <w:tc>
+          <w:tcPr>
+            <w:tcW w:w="425" w:type="dxa"/>
+            <w:tcBorders>
+              <w:top w:val="nil"/>
+              <w:left w:val="single" w:sz="4" w:space="0" w:color="auto"/>
+              <w:bottom w:val="single" w:sz="4" w:space="0" w:color="auto"/>
+              <w:right w:val="single" w:sz="8" w:space="0" w:color="auto"/>
+            </w:tcBorders>
+            <w:shd w:val="clear" w:color="auto" w:fill="auto"/>
+            <w:vAlign w:val="bottom"/>
+          </w:tcPr>
+          <w:p>
+            <w:pPr>
+              <w:rPr>
+                <w:rFonts w:ascii="Calibri" w:eastAsia="Times New Roman" w:hAnsi="Calibri" w:cs="Calibri"/>
+                <w:color w:val="000000"/>
+              </w:rPr>
+            </w:pPr>
+          </w:p>
+        </w:tc>
+        <w:tc>
+          <w:tcPr>
+            <w:tcW w:w="1145" w:type="dxa"/>
             <w:tcBorders>
               <w:top w:val="single" w:sz="4" w:space="0" w:color="auto"/>
               <w:bottom w:val="single" w:sz="4" w:space="0" w:color="auto"/>
@@ -2194,340 +2672,7 @@
       <w:tr>
         <w:trPr>
           <w:gridAfter w:val="1"/>
-          <w:wAfter w:w="15" w:type="dxa"/>
-          <w:trHeight w:val="501"/>
-        </w:trPr>
-        <w:tc>
-          <w:tcPr>
-            <w:tcW w:w="2869" w:type="dxa"/>
-            <w:tcBorders>
-              <w:top w:val="nil"/>
-              <w:left w:val="single" w:sz="8" w:space="0" w:color="auto"/>
-              <w:bottom w:val="single" w:sz="4" w:space="0" w:color="auto"/>
-              <w:right w:val="single" w:sz="8" w:space="0" w:color="auto"/>
-            </w:tcBorders>
-            <w:shd w:val="clear" w:color="auto" w:fill="auto"/>
-            <w:noWrap/>
-            <w:vAlign w:val="bottom"/>
-          </w:tcPr>
-          <w:p>
-            <w:pPr>
-              <w:rPr>
-                <w:rFonts w:ascii="Calibri" w:eastAsia="Times New Roman" w:hAnsi="Calibri" w:cs="Calibri"/>
-                <w:color w:val="000000"/>
-              </w:rPr>
-            </w:pPr>
-          </w:p>
-        </w:tc>
-        <w:tc>
-          <w:tcPr>
-            <w:tcW w:w="732" w:type="dxa"/>
-            <w:tcBorders>
-              <w:top w:val="nil"/>
-              <w:left w:val="nil"/>
-              <w:bottom w:val="single" w:sz="4" w:space="0" w:color="auto"/>
-              <w:right w:val="single" w:sz="4" w:space="0" w:color="auto"/>
-            </w:tcBorders>
-            <w:shd w:val="clear" w:color="auto" w:fill="auto"/>
-            <w:noWrap/>
-            <w:vAlign w:val="bottom"/>
-          </w:tcPr>
-          <w:p>
-            <w:pPr>
-              <w:rPr>
-                <w:rFonts w:ascii="Calibri" w:eastAsia="Times New Roman" w:hAnsi="Calibri" w:cs="Calibri"/>
-                <w:color w:val="000000"/>
-              </w:rPr>
-            </w:pPr>
-          </w:p>
-        </w:tc>
-        <w:tc>
-          <w:tcPr>
-            <w:tcW w:w="732" w:type="dxa"/>
-            <w:tcBorders>
-              <w:top w:val="nil"/>
-              <w:left w:val="nil"/>
-              <w:bottom w:val="single" w:sz="4" w:space="0" w:color="auto"/>
-              <w:right w:val="single" w:sz="4" w:space="0" w:color="auto"/>
-            </w:tcBorders>
-            <w:shd w:val="clear" w:color="auto" w:fill="auto"/>
-            <w:noWrap/>
-            <w:vAlign w:val="bottom"/>
-          </w:tcPr>
-          <w:p>
-            <w:pPr>
-              <w:rPr>
-                <w:rFonts w:ascii="Calibri" w:eastAsia="Times New Roman" w:hAnsi="Calibri" w:cs="Calibri"/>
-                <w:color w:val="000000"/>
-              </w:rPr>
-            </w:pPr>
-          </w:p>
-        </w:tc>
-        <w:tc>
-          <w:tcPr>
-            <w:tcW w:w="732" w:type="dxa"/>
-            <w:tcBorders>
-              <w:top w:val="nil"/>
-              <w:left w:val="nil"/>
-              <w:bottom w:val="single" w:sz="4" w:space="0" w:color="auto"/>
-              <w:right w:val="single" w:sz="4" w:space="0" w:color="auto"/>
-            </w:tcBorders>
-            <w:shd w:val="clear" w:color="auto" w:fill="auto"/>
-            <w:noWrap/>
-            <w:vAlign w:val="bottom"/>
-          </w:tcPr>
-          <w:p>
-            <w:pPr>
-              <w:rPr>
-                <w:rFonts w:ascii="Calibri" w:eastAsia="Times New Roman" w:hAnsi="Calibri" w:cs="Calibri"/>
-                <w:color w:val="000000"/>
-              </w:rPr>
-            </w:pPr>
-          </w:p>
-        </w:tc>
-        <w:tc>
-          <w:tcPr>
-            <w:tcW w:w="732" w:type="dxa"/>
-            <w:tcBorders>
-              <w:top w:val="nil"/>
-              <w:left w:val="nil"/>
-              <w:bottom w:val="single" w:sz="4" w:space="0" w:color="auto"/>
-              <w:right w:val="single" w:sz="4" w:space="0" w:color="auto"/>
-            </w:tcBorders>
-            <w:shd w:val="clear" w:color="auto" w:fill="auto"/>
-            <w:noWrap/>
-            <w:vAlign w:val="bottom"/>
-          </w:tcPr>
-          <w:p>
-            <w:pPr>
-              <w:rPr>
-                <w:rFonts w:ascii="Calibri" w:eastAsia="Times New Roman" w:hAnsi="Calibri" w:cs="Calibri"/>
-                <w:color w:val="000000"/>
-              </w:rPr>
-            </w:pPr>
-          </w:p>
-        </w:tc>
-        <w:tc>
-          <w:tcPr>
-            <w:tcW w:w="732" w:type="dxa"/>
-            <w:tcBorders>
-              <w:top w:val="nil"/>
-              <w:left w:val="nil"/>
-              <w:bottom w:val="single" w:sz="4" w:space="0" w:color="auto"/>
-              <w:right w:val="single" w:sz="4" w:space="0" w:color="auto"/>
-            </w:tcBorders>
-            <w:shd w:val="clear" w:color="auto" w:fill="auto"/>
-            <w:noWrap/>
-            <w:vAlign w:val="bottom"/>
-          </w:tcPr>
-          <w:p>
-            <w:pPr>
-              <w:rPr>
-                <w:rFonts w:ascii="Calibri" w:eastAsia="Times New Roman" w:hAnsi="Calibri" w:cs="Calibri"/>
-                <w:color w:val="000000"/>
-              </w:rPr>
-            </w:pPr>
-          </w:p>
-        </w:tc>
-        <w:tc>
-          <w:tcPr>
-            <w:tcW w:w="732" w:type="dxa"/>
-            <w:tcBorders>
-              <w:top w:val="nil"/>
-              <w:left w:val="nil"/>
-              <w:bottom w:val="single" w:sz="4" w:space="0" w:color="auto"/>
-              <w:right w:val="single" w:sz="4" w:space="0" w:color="auto"/>
-            </w:tcBorders>
-            <w:shd w:val="clear" w:color="auto" w:fill="auto"/>
-            <w:noWrap/>
-            <w:vAlign w:val="bottom"/>
-          </w:tcPr>
-          <w:p>
-            <w:pPr>
-              <w:rPr>
-                <w:rFonts w:ascii="Calibri" w:eastAsia="Times New Roman" w:hAnsi="Calibri" w:cs="Calibri"/>
-                <w:color w:val="000000"/>
-              </w:rPr>
-            </w:pPr>
-          </w:p>
-        </w:tc>
-        <w:tc>
-          <w:tcPr>
-            <w:tcW w:w="732" w:type="dxa"/>
-            <w:tcBorders>
-              <w:top w:val="nil"/>
-              <w:left w:val="nil"/>
-              <w:bottom w:val="single" w:sz="4" w:space="0" w:color="auto"/>
-              <w:right w:val="single" w:sz="4" w:space="0" w:color="auto"/>
-            </w:tcBorders>
-            <w:shd w:val="clear" w:color="auto" w:fill="auto"/>
-            <w:noWrap/>
-            <w:vAlign w:val="bottom"/>
-          </w:tcPr>
-          <w:p>
-            <w:pPr>
-              <w:rPr>
-                <w:rFonts w:ascii="Calibri" w:eastAsia="Times New Roman" w:hAnsi="Calibri" w:cs="Calibri"/>
-                <w:color w:val="000000"/>
-              </w:rPr>
-            </w:pPr>
-          </w:p>
-        </w:tc>
-        <w:tc>
-          <w:tcPr>
-            <w:tcW w:w="732" w:type="dxa"/>
-            <w:tcBorders>
-              <w:top w:val="nil"/>
-              <w:left w:val="nil"/>
-              <w:bottom w:val="single" w:sz="4" w:space="0" w:color="auto"/>
-              <w:right w:val="single" w:sz="4" w:space="0" w:color="auto"/>
-            </w:tcBorders>
-            <w:shd w:val="clear" w:color="auto" w:fill="auto"/>
-            <w:noWrap/>
-            <w:vAlign w:val="bottom"/>
-          </w:tcPr>
-          <w:p>
-            <w:pPr>
-              <w:rPr>
-                <w:rFonts w:ascii="Calibri" w:eastAsia="Times New Roman" w:hAnsi="Calibri" w:cs="Calibri"/>
-                <w:color w:val="000000"/>
-              </w:rPr>
-            </w:pPr>
-          </w:p>
-        </w:tc>
-        <w:tc>
-          <w:tcPr>
-            <w:tcW w:w="732" w:type="dxa"/>
-            <w:tcBorders>
-              <w:top w:val="nil"/>
-              <w:left w:val="nil"/>
-              <w:bottom w:val="single" w:sz="4" w:space="0" w:color="auto"/>
-              <w:right w:val="single" w:sz="4" w:space="0" w:color="auto"/>
-            </w:tcBorders>
-            <w:shd w:val="clear" w:color="auto" w:fill="auto"/>
-            <w:noWrap/>
-            <w:vAlign w:val="bottom"/>
-          </w:tcPr>
-          <w:p>
-            <w:pPr>
-              <w:rPr>
-                <w:rFonts w:ascii="Calibri" w:eastAsia="Times New Roman" w:hAnsi="Calibri" w:cs="Calibri"/>
-                <w:color w:val="000000"/>
-              </w:rPr>
-            </w:pPr>
-          </w:p>
-        </w:tc>
-        <w:tc>
-          <w:tcPr>
-            <w:tcW w:w="598" w:type="dxa"/>
-            <w:tcBorders>
-              <w:top w:val="nil"/>
-              <w:left w:val="nil"/>
-              <w:bottom w:val="single" w:sz="4" w:space="0" w:color="auto"/>
-              <w:right w:val="single" w:sz="4" w:space="0" w:color="auto"/>
-            </w:tcBorders>
-            <w:shd w:val="clear" w:color="auto" w:fill="auto"/>
-            <w:noWrap/>
-            <w:vAlign w:val="bottom"/>
-          </w:tcPr>
-          <w:p>
-            <w:pPr>
-              <w:rPr>
-                <w:rFonts w:ascii="Calibri" w:eastAsia="Times New Roman" w:hAnsi="Calibri" w:cs="Calibri"/>
-                <w:color w:val="000000"/>
-              </w:rPr>
-            </w:pPr>
-          </w:p>
-        </w:tc>
-        <w:tc>
-          <w:tcPr>
-            <w:tcW w:w="637" w:type="dxa"/>
-            <w:tcBorders>
-              <w:top w:val="nil"/>
-              <w:left w:val="nil"/>
-              <w:bottom w:val="single" w:sz="4" w:space="0" w:color="auto"/>
-              <w:right w:val="single" w:sz="4" w:space="0" w:color="auto"/>
-            </w:tcBorders>
-            <w:shd w:val="clear" w:color="auto" w:fill="auto"/>
-            <w:vAlign w:val="bottom"/>
-          </w:tcPr>
-          <w:p>
-            <w:pPr>
-              <w:rPr>
-                <w:rFonts w:ascii="Calibri" w:eastAsia="Times New Roman" w:hAnsi="Calibri" w:cs="Calibri"/>
-                <w:color w:val="000000"/>
-              </w:rPr>
-            </w:pPr>
-          </w:p>
-        </w:tc>
-        <w:tc>
-          <w:tcPr>
-            <w:tcW w:w="561" w:type="dxa"/>
-            <w:tcBorders>
-              <w:top w:val="nil"/>
-              <w:left w:val="single" w:sz="4" w:space="0" w:color="auto"/>
-              <w:bottom w:val="single" w:sz="4" w:space="0" w:color="auto"/>
-              <w:right w:val="single" w:sz="4" w:space="0" w:color="auto"/>
-            </w:tcBorders>
-            <w:shd w:val="clear" w:color="auto" w:fill="auto"/>
-            <w:vAlign w:val="bottom"/>
-          </w:tcPr>
-          <w:p>
-            <w:pPr>
-              <w:rPr>
-                <w:rFonts w:ascii="Calibri" w:eastAsia="Times New Roman" w:hAnsi="Calibri" w:cs="Calibri"/>
-                <w:color w:val="000000"/>
-              </w:rPr>
-            </w:pPr>
-          </w:p>
-        </w:tc>
-        <w:tc>
-          <w:tcPr>
-            <w:tcW w:w="557" w:type="dxa"/>
-            <w:tcBorders>
-              <w:top w:val="nil"/>
-              <w:left w:val="single" w:sz="4" w:space="0" w:color="auto"/>
-              <w:bottom w:val="single" w:sz="4" w:space="0" w:color="auto"/>
-              <w:right w:val="single" w:sz="8" w:space="0" w:color="auto"/>
-            </w:tcBorders>
-            <w:shd w:val="clear" w:color="auto" w:fill="auto"/>
-            <w:vAlign w:val="bottom"/>
-          </w:tcPr>
-          <w:p>
-            <w:pPr>
-              <w:rPr>
-                <w:rFonts w:ascii="Calibri" w:eastAsia="Times New Roman" w:hAnsi="Calibri" w:cs="Calibri"/>
-                <w:color w:val="000000"/>
-              </w:rPr>
-            </w:pPr>
-          </w:p>
-        </w:tc>
-        <w:tc>
-          <w:tcPr>
-            <w:tcW w:w="1305" w:type="dxa"/>
-            <w:gridSpan w:val="3"/>
-            <w:tcBorders>
-              <w:top w:val="single" w:sz="4" w:space="0" w:color="auto"/>
-              <w:bottom w:val="single" w:sz="4" w:space="0" w:color="auto"/>
-              <w:right w:val="single" w:sz="4" w:space="0" w:color="auto"/>
-            </w:tcBorders>
-            <w:shd w:val="clear" w:color="auto" w:fill="auto"/>
-          </w:tcPr>
-          <w:p>
-            <w:pPr>
-              <w:rPr>
-                <w:rFonts w:ascii="Times New Roman" w:eastAsia="Times New Roman" w:hAnsi="Times New Roman" w:cs="Times New Roman"/>
-                <w:sz w:val="20"/>
-                <w:szCs w:val="20"/>
-              </w:rPr>
-            </w:pPr>
-          </w:p>
-        </w:tc>
-      </w:tr>
-      <w:tr>
-        <w:trPr>
-          <w:gridAfter w:val="4"/>
-          <w:wAfter w:w="1320" w:type="dxa"/>
+          <w:wAfter w:w="1145" w:type="dxa"/>
           <w:trHeight w:val="532"/>
         </w:trPr>
         <w:tc>
@@ -2905,7 +3050,28 @@
         </w:tc>
         <w:tc>
           <w:tcPr>
-            <w:tcW w:w="557" w:type="dxa"/>
+            <w:tcW w:w="503" w:type="dxa"/>
+            <w:tcBorders>
+              <w:top w:val="single" w:sz="8" w:space="0" w:color="auto"/>
+              <w:left w:val="single" w:sz="4" w:space="0" w:color="auto"/>
+              <w:bottom w:val="single" w:sz="8" w:space="0" w:color="auto"/>
+              <w:right w:val="single" w:sz="4" w:space="0" w:color="auto"/>
+            </w:tcBorders>
+            <w:shd w:val="clear" w:color="auto" w:fill="auto"/>
+            <w:vAlign w:val="bottom"/>
+          </w:tcPr>
+          <w:p>
+            <w:pPr>
+              <w:rPr>
+                <w:rFonts w:ascii="Calibri" w:eastAsia="Times New Roman" w:hAnsi="Calibri" w:cs="Calibri"/>
+                <w:color w:val="000000"/>
+              </w:rPr>
+            </w:pPr>
+          </w:p>
+        </w:tc>
+        <w:tc>
+          <w:tcPr>
+            <w:tcW w:w="425" w:type="dxa"/>
             <w:tcBorders>
               <w:top w:val="single" w:sz="8" w:space="0" w:color="auto"/>
               <w:left w:val="single" w:sz="4" w:space="0" w:color="auto"/>
@@ -2955,6 +3121,11 @@
       <w:r>
         <w:t xml:space="preserve">Allow a customer to book a taxi </w:t>
       </w:r>
+      <w:r>
+        <w:t xml:space="preserve">  </w:t>
+      </w:r>
+      <w:bookmarkStart w:id="0" w:name="_GoBack"/>
+      <w:bookmarkEnd w:id="0"/>
     </w:p>
     <w:p>
       <w:pPr>
@@ -2965,7 +3136,7 @@
         </w:numPr>
       </w:pPr>
       <w:r>
-        <w:t>Allow admin and drivers to view bookings</w:t>
+        <w:t>Allow drivers to view bookings</w:t>
       </w:r>
     </w:p>
     <w:p>
@@ -2989,7 +3160,7 @@
         </w:numPr>
       </w:pPr>
       <w:r>
-        <w:t>Redesign tables to appear modern</w:t>
+        <w:t>Create Class Diagram version 3</w:t>
       </w:r>
     </w:p>
     <w:p>
@@ -3004,7 +3175,7 @@
         <w:t xml:space="preserve"> </w:t>
       </w:r>
       <w:r>
-        <w:t>Create TDF</w:t>
+        <w:t>Create task delivery form</w:t>
       </w:r>
       <w:r>
         <w:t xml:space="preserve"> </w:t>
@@ -3053,6 +3224,9 @@
           <w:ilvl w:val="0"/>
           <w:numId w:val="1"/>
         </w:numPr>
+        <w:tabs>
+          <w:tab w:val="left" w:pos="851"/>
+        </w:tabs>
       </w:pPr>
       <w:r>
         <w:t xml:space="preserve">Update Gantt Chart </w:t>
@@ -3065,9 +3239,15 @@
           <w:ilvl w:val="0"/>
           <w:numId w:val="1"/>
         </w:numPr>
+        <w:tabs>
+          <w:tab w:val="left" w:pos="851"/>
+        </w:tabs>
       </w:pPr>
       <w:r>
-        <w:t xml:space="preserve">Update Sequence Diagram </w:t>
+        <w:t>Create version 2 of sequence d</w:t>
+      </w:r>
+      <w:r>
+        <w:t xml:space="preserve">iagram </w:t>
       </w:r>
     </w:p>
     <w:p>
@@ -3077,17 +3257,42 @@
           <w:ilvl w:val="0"/>
           <w:numId w:val="1"/>
         </w:numPr>
+        <w:tabs>
+          <w:tab w:val="left" w:pos="851"/>
+        </w:tabs>
       </w:pPr>
       <w:r>
-        <w:t>Update Class D</w:t>
+        <w:t>Redesign tables to appear modern</w:t>
       </w:r>
+    </w:p>
+    <w:p>
+      <w:pPr>
+        <w:pStyle w:val="ListParagraph"/>
+        <w:numPr>
+          <w:ilvl w:val="0"/>
+          <w:numId w:val="1"/>
+        </w:numPr>
+        <w:tabs>
+          <w:tab w:val="left" w:pos="851"/>
+        </w:tabs>
+      </w:pPr>
       <w:r>
-        <w:t>|</w:t>
+        <w:t>Prevent non users from creating bookings</w:t>
       </w:r>
-      <w:bookmarkStart w:id="0" w:name="_GoBack"/>
-      <w:bookmarkEnd w:id="0"/>
+    </w:p>
+    <w:p>
+      <w:pPr>
+        <w:pStyle w:val="ListParagraph"/>
+        <w:numPr>
+          <w:ilvl w:val="0"/>
+          <w:numId w:val="1"/>
+        </w:numPr>
+        <w:tabs>
+          <w:tab w:val="left" w:pos="851"/>
+        </w:tabs>
+      </w:pPr>
       <w:r>
-        <w:t>iagram</w:t>
+        <w:t>Allow admin to view bookings</w:t>
       </w:r>
     </w:p>
     <w:p/>
@@ -3639,7 +3844,7 @@
   <w:abstractNum w:abstractNumId="4" w15:restartNumberingAfterBreak="0">
     <w:nsid w:val="39BC272C"/>
     <w:multiLevelType w:val="hybridMultilevel"/>
-    <w:tmpl w:val="25B03D5E"/>
+    <w:tmpl w:val="0256D9C8"/>
     <w:lvl w:ilvl="0" w:tplc="0809000D">
       <w:start w:val="1"/>
       <w:numFmt w:val="bullet"/>
@@ -3750,6 +3955,345 @@
     </w:lvl>
   </w:abstractNum>
   <w:abstractNum w:abstractNumId="5" w15:restartNumberingAfterBreak="0">
+    <w:nsid w:val="4834257D"/>
+    <w:multiLevelType w:val="hybridMultilevel"/>
+    <w:tmpl w:val="B3A6691C"/>
+    <w:lvl w:ilvl="0" w:tplc="08090001">
+      <w:start w:val="1"/>
+      <w:numFmt w:val="bullet"/>
+      <w:lvlText w:val=""/>
+      <w:lvlJc w:val="left"/>
+      <w:pPr>
+        <w:ind w:left="1140" w:hanging="360"/>
+      </w:pPr>
+      <w:rPr>
+        <w:rFonts w:ascii="Symbol" w:hAnsi="Symbol" w:hint="default"/>
+      </w:rPr>
+    </w:lvl>
+    <w:lvl w:ilvl="1" w:tplc="08090003" w:tentative="1">
+      <w:start w:val="1"/>
+      <w:numFmt w:val="bullet"/>
+      <w:lvlText w:val="o"/>
+      <w:lvlJc w:val="left"/>
+      <w:pPr>
+        <w:ind w:left="1860" w:hanging="360"/>
+      </w:pPr>
+      <w:rPr>
+        <w:rFonts w:ascii="Courier New" w:hAnsi="Courier New" w:cs="Courier New" w:hint="default"/>
+      </w:rPr>
+    </w:lvl>
+    <w:lvl w:ilvl="2" w:tplc="08090005" w:tentative="1">
+      <w:start w:val="1"/>
+      <w:numFmt w:val="bullet"/>
+      <w:lvlText w:val=""/>
+      <w:lvlJc w:val="left"/>
+      <w:pPr>
+        <w:ind w:left="2580" w:hanging="360"/>
+      </w:pPr>
+      <w:rPr>
+        <w:rFonts w:ascii="Wingdings" w:hAnsi="Wingdings" w:hint="default"/>
+      </w:rPr>
+    </w:lvl>
+    <w:lvl w:ilvl="3" w:tplc="08090001" w:tentative="1">
+      <w:start w:val="1"/>
+      <w:numFmt w:val="bullet"/>
+      <w:lvlText w:val=""/>
+      <w:lvlJc w:val="left"/>
+      <w:pPr>
+        <w:ind w:left="3300" w:hanging="360"/>
+      </w:pPr>
+      <w:rPr>
+        <w:rFonts w:ascii="Symbol" w:hAnsi="Symbol" w:hint="default"/>
+      </w:rPr>
+    </w:lvl>
+    <w:lvl w:ilvl="4" w:tplc="08090003" w:tentative="1">
+      <w:start w:val="1"/>
+      <w:numFmt w:val="bullet"/>
+      <w:lvlText w:val="o"/>
+      <w:lvlJc w:val="left"/>
+      <w:pPr>
+        <w:ind w:left="4020" w:hanging="360"/>
+      </w:pPr>
+      <w:rPr>
+        <w:rFonts w:ascii="Courier New" w:hAnsi="Courier New" w:cs="Courier New" w:hint="default"/>
+      </w:rPr>
+    </w:lvl>
+    <w:lvl w:ilvl="5" w:tplc="08090005" w:tentative="1">
+      <w:start w:val="1"/>
+      <w:numFmt w:val="bullet"/>
+      <w:lvlText w:val=""/>
+      <w:lvlJc w:val="left"/>
+      <w:pPr>
+        <w:ind w:left="4740" w:hanging="360"/>
+      </w:pPr>
+      <w:rPr>
+        <w:rFonts w:ascii="Wingdings" w:hAnsi="Wingdings" w:hint="default"/>
+      </w:rPr>
+    </w:lvl>
+    <w:lvl w:ilvl="6" w:tplc="08090001" w:tentative="1">
+      <w:start w:val="1"/>
+      <w:numFmt w:val="bullet"/>
+      <w:lvlText w:val=""/>
+      <w:lvlJc w:val="left"/>
+      <w:pPr>
+        <w:ind w:left="5460" w:hanging="360"/>
+      </w:pPr>
+      <w:rPr>
+        <w:rFonts w:ascii="Symbol" w:hAnsi="Symbol" w:hint="default"/>
+      </w:rPr>
+    </w:lvl>
+    <w:lvl w:ilvl="7" w:tplc="08090003" w:tentative="1">
+      <w:start w:val="1"/>
+      <w:numFmt w:val="bullet"/>
+      <w:lvlText w:val="o"/>
+      <w:lvlJc w:val="left"/>
+      <w:pPr>
+        <w:ind w:left="6180" w:hanging="360"/>
+      </w:pPr>
+      <w:rPr>
+        <w:rFonts w:ascii="Courier New" w:hAnsi="Courier New" w:cs="Courier New" w:hint="default"/>
+      </w:rPr>
+    </w:lvl>
+    <w:lvl w:ilvl="8" w:tplc="08090005" w:tentative="1">
+      <w:start w:val="1"/>
+      <w:numFmt w:val="bullet"/>
+      <w:lvlText w:val=""/>
+      <w:lvlJc w:val="left"/>
+      <w:pPr>
+        <w:ind w:left="6900" w:hanging="360"/>
+      </w:pPr>
+      <w:rPr>
+        <w:rFonts w:ascii="Wingdings" w:hAnsi="Wingdings" w:hint="default"/>
+      </w:rPr>
+    </w:lvl>
+  </w:abstractNum>
+  <w:abstractNum w:abstractNumId="6" w15:restartNumberingAfterBreak="0">
+    <w:nsid w:val="49312274"/>
+    <w:multiLevelType w:val="hybridMultilevel"/>
+    <w:tmpl w:val="3F726C56"/>
+    <w:lvl w:ilvl="0" w:tplc="0809000D">
+      <w:start w:val="1"/>
+      <w:numFmt w:val="bullet"/>
+      <w:lvlText w:val=""/>
+      <w:lvlJc w:val="left"/>
+      <w:pPr>
+        <w:ind w:left="1140" w:hanging="360"/>
+      </w:pPr>
+      <w:rPr>
+        <w:rFonts w:ascii="Wingdings" w:hAnsi="Wingdings" w:hint="default"/>
+      </w:rPr>
+    </w:lvl>
+    <w:lvl w:ilvl="1" w:tplc="08090003" w:tentative="1">
+      <w:start w:val="1"/>
+      <w:numFmt w:val="bullet"/>
+      <w:lvlText w:val="o"/>
+      <w:lvlJc w:val="left"/>
+      <w:pPr>
+        <w:ind w:left="1860" w:hanging="360"/>
+      </w:pPr>
+      <w:rPr>
+        <w:rFonts w:ascii="Courier New" w:hAnsi="Courier New" w:cs="Courier New" w:hint="default"/>
+      </w:rPr>
+    </w:lvl>
+    <w:lvl w:ilvl="2" w:tplc="08090005" w:tentative="1">
+      <w:start w:val="1"/>
+      <w:numFmt w:val="bullet"/>
+      <w:lvlText w:val=""/>
+      <w:lvlJc w:val="left"/>
+      <w:pPr>
+        <w:ind w:left="2580" w:hanging="360"/>
+      </w:pPr>
+      <w:rPr>
+        <w:rFonts w:ascii="Wingdings" w:hAnsi="Wingdings" w:hint="default"/>
+      </w:rPr>
+    </w:lvl>
+    <w:lvl w:ilvl="3" w:tplc="08090001" w:tentative="1">
+      <w:start w:val="1"/>
+      <w:numFmt w:val="bullet"/>
+      <w:lvlText w:val=""/>
+      <w:lvlJc w:val="left"/>
+      <w:pPr>
+        <w:ind w:left="3300" w:hanging="360"/>
+      </w:pPr>
+      <w:rPr>
+        <w:rFonts w:ascii="Symbol" w:hAnsi="Symbol" w:hint="default"/>
+      </w:rPr>
+    </w:lvl>
+    <w:lvl w:ilvl="4" w:tplc="08090003" w:tentative="1">
+      <w:start w:val="1"/>
+      <w:numFmt w:val="bullet"/>
+      <w:lvlText w:val="o"/>
+      <w:lvlJc w:val="left"/>
+      <w:pPr>
+        <w:ind w:left="4020" w:hanging="360"/>
+      </w:pPr>
+      <w:rPr>
+        <w:rFonts w:ascii="Courier New" w:hAnsi="Courier New" w:cs="Courier New" w:hint="default"/>
+      </w:rPr>
+    </w:lvl>
+    <w:lvl w:ilvl="5" w:tplc="08090005" w:tentative="1">
+      <w:start w:val="1"/>
+      <w:numFmt w:val="bullet"/>
+      <w:lvlText w:val=""/>
+      <w:lvlJc w:val="left"/>
+      <w:pPr>
+        <w:ind w:left="4740" w:hanging="360"/>
+      </w:pPr>
+      <w:rPr>
+        <w:rFonts w:ascii="Wingdings" w:hAnsi="Wingdings" w:hint="default"/>
+      </w:rPr>
+    </w:lvl>
+    <w:lvl w:ilvl="6" w:tplc="08090001" w:tentative="1">
+      <w:start w:val="1"/>
+      <w:numFmt w:val="bullet"/>
+      <w:lvlText w:val=""/>
+      <w:lvlJc w:val="left"/>
+      <w:pPr>
+        <w:ind w:left="5460" w:hanging="360"/>
+      </w:pPr>
+      <w:rPr>
+        <w:rFonts w:ascii="Symbol" w:hAnsi="Symbol" w:hint="default"/>
+      </w:rPr>
+    </w:lvl>
+    <w:lvl w:ilvl="7" w:tplc="08090003" w:tentative="1">
+      <w:start w:val="1"/>
+      <w:numFmt w:val="bullet"/>
+      <w:lvlText w:val="o"/>
+      <w:lvlJc w:val="left"/>
+      <w:pPr>
+        <w:ind w:left="6180" w:hanging="360"/>
+      </w:pPr>
+      <w:rPr>
+        <w:rFonts w:ascii="Courier New" w:hAnsi="Courier New" w:cs="Courier New" w:hint="default"/>
+      </w:rPr>
+    </w:lvl>
+    <w:lvl w:ilvl="8" w:tplc="08090005" w:tentative="1">
+      <w:start w:val="1"/>
+      <w:numFmt w:val="bullet"/>
+      <w:lvlText w:val=""/>
+      <w:lvlJc w:val="left"/>
+      <w:pPr>
+        <w:ind w:left="6900" w:hanging="360"/>
+      </w:pPr>
+      <w:rPr>
+        <w:rFonts w:ascii="Wingdings" w:hAnsi="Wingdings" w:hint="default"/>
+      </w:rPr>
+    </w:lvl>
+  </w:abstractNum>
+  <w:abstractNum w:abstractNumId="7" w15:restartNumberingAfterBreak="0">
+    <w:nsid w:val="552776AF"/>
+    <w:multiLevelType w:val="hybridMultilevel"/>
+    <w:tmpl w:val="D4822A92"/>
+    <w:lvl w:ilvl="0" w:tplc="08090001">
+      <w:start w:val="1"/>
+      <w:numFmt w:val="bullet"/>
+      <w:lvlText w:val=""/>
+      <w:lvlJc w:val="left"/>
+      <w:pPr>
+        <w:ind w:left="1140" w:hanging="360"/>
+      </w:pPr>
+      <w:rPr>
+        <w:rFonts w:ascii="Symbol" w:hAnsi="Symbol" w:hint="default"/>
+      </w:rPr>
+    </w:lvl>
+    <w:lvl w:ilvl="1" w:tplc="08090003" w:tentative="1">
+      <w:start w:val="1"/>
+      <w:numFmt w:val="bullet"/>
+      <w:lvlText w:val="o"/>
+      <w:lvlJc w:val="left"/>
+      <w:pPr>
+        <w:ind w:left="1860" w:hanging="360"/>
+      </w:pPr>
+      <w:rPr>
+        <w:rFonts w:ascii="Courier New" w:hAnsi="Courier New" w:cs="Courier New" w:hint="default"/>
+      </w:rPr>
+    </w:lvl>
+    <w:lvl w:ilvl="2" w:tplc="08090005" w:tentative="1">
+      <w:start w:val="1"/>
+      <w:numFmt w:val="bullet"/>
+      <w:lvlText w:val=""/>
+      <w:lvlJc w:val="left"/>
+      <w:pPr>
+        <w:ind w:left="2580" w:hanging="360"/>
+      </w:pPr>
+      <w:rPr>
+        <w:rFonts w:ascii="Wingdings" w:hAnsi="Wingdings" w:hint="default"/>
+      </w:rPr>
+    </w:lvl>
+    <w:lvl w:ilvl="3" w:tplc="08090001" w:tentative="1">
+      <w:start w:val="1"/>
+      <w:numFmt w:val="bullet"/>
+      <w:lvlText w:val=""/>
+      <w:lvlJc w:val="left"/>
+      <w:pPr>
+        <w:ind w:left="3300" w:hanging="360"/>
+      </w:pPr>
+      <w:rPr>
+        <w:rFonts w:ascii="Symbol" w:hAnsi="Symbol" w:hint="default"/>
+      </w:rPr>
+    </w:lvl>
+    <w:lvl w:ilvl="4" w:tplc="08090003" w:tentative="1">
+      <w:start w:val="1"/>
+      <w:numFmt w:val="bullet"/>
+      <w:lvlText w:val="o"/>
+      <w:lvlJc w:val="left"/>
+      <w:pPr>
+        <w:ind w:left="4020" w:hanging="360"/>
+      </w:pPr>
+      <w:rPr>
+        <w:rFonts w:ascii="Courier New" w:hAnsi="Courier New" w:cs="Courier New" w:hint="default"/>
+      </w:rPr>
+    </w:lvl>
+    <w:lvl w:ilvl="5" w:tplc="08090005" w:tentative="1">
+      <w:start w:val="1"/>
+      <w:numFmt w:val="bullet"/>
+      <w:lvlText w:val=""/>
+      <w:lvlJc w:val="left"/>
+      <w:pPr>
+        <w:ind w:left="4740" w:hanging="360"/>
+      </w:pPr>
+      <w:rPr>
+        <w:rFonts w:ascii="Wingdings" w:hAnsi="Wingdings" w:hint="default"/>
+      </w:rPr>
+    </w:lvl>
+    <w:lvl w:ilvl="6" w:tplc="08090001" w:tentative="1">
+      <w:start w:val="1"/>
+      <w:numFmt w:val="bullet"/>
+      <w:lvlText w:val=""/>
+      <w:lvlJc w:val="left"/>
+      <w:pPr>
+        <w:ind w:left="5460" w:hanging="360"/>
+      </w:pPr>
+      <w:rPr>
+        <w:rFonts w:ascii="Symbol" w:hAnsi="Symbol" w:hint="default"/>
+      </w:rPr>
+    </w:lvl>
+    <w:lvl w:ilvl="7" w:tplc="08090003" w:tentative="1">
+      <w:start w:val="1"/>
+      <w:numFmt w:val="bullet"/>
+      <w:lvlText w:val="o"/>
+      <w:lvlJc w:val="left"/>
+      <w:pPr>
+        <w:ind w:left="6180" w:hanging="360"/>
+      </w:pPr>
+      <w:rPr>
+        <w:rFonts w:ascii="Courier New" w:hAnsi="Courier New" w:cs="Courier New" w:hint="default"/>
+      </w:rPr>
+    </w:lvl>
+    <w:lvl w:ilvl="8" w:tplc="08090005" w:tentative="1">
+      <w:start w:val="1"/>
+      <w:numFmt w:val="bullet"/>
+      <w:lvlText w:val=""/>
+      <w:lvlJc w:val="left"/>
+      <w:pPr>
+        <w:ind w:left="6900" w:hanging="360"/>
+      </w:pPr>
+      <w:rPr>
+        <w:rFonts w:ascii="Wingdings" w:hAnsi="Wingdings" w:hint="default"/>
+      </w:rPr>
+    </w:lvl>
+  </w:abstractNum>
+  <w:abstractNum w:abstractNumId="8" w15:restartNumberingAfterBreak="0">
     <w:nsid w:val="730D7B02"/>
     <w:multiLevelType w:val="hybridMultilevel"/>
     <w:tmpl w:val="F49A4332"/>
@@ -3862,7 +4406,7 @@
       </w:rPr>
     </w:lvl>
   </w:abstractNum>
-  <w:abstractNum w:abstractNumId="6" w15:restartNumberingAfterBreak="0">
+  <w:abstractNum w:abstractNumId="9" w15:restartNumberingAfterBreak="0">
     <w:nsid w:val="74CD4053"/>
     <w:multiLevelType w:val="hybridMultilevel"/>
     <w:tmpl w:val="FFE0DCDC"/>
@@ -3991,10 +4535,19 @@
     <w:abstractNumId w:val="1"/>
   </w:num>
   <w:num w:numId="6">
-    <w:abstractNumId w:val="6"/>
+    <w:abstractNumId w:val="9"/>
   </w:num>
   <w:num w:numId="7">
+    <w:abstractNumId w:val="8"/>
+  </w:num>
+  <w:num w:numId="8">
     <w:abstractNumId w:val="5"/>
+  </w:num>
+  <w:num w:numId="9">
+    <w:abstractNumId w:val="7"/>
+  </w:num>
+  <w:num w:numId="10">
+    <w:abstractNumId w:val="6"/>
   </w:num>
 </w:numbering>
 </file>
@@ -4503,6 +5056,33 @@
     <w:uiPriority w:val="99"/>
     <w:rsid w:val="00EF0B03"/>
   </w:style>
+  <w:style w:type="paragraph" w:styleId="BalloonText">
+    <w:name w:val="Balloon Text"/>
+    <w:basedOn w:val="Normal"/>
+    <w:link w:val="BalloonTextChar"/>
+    <w:uiPriority w:val="99"/>
+    <w:semiHidden/>
+    <w:unhideWhenUsed/>
+    <w:rsid w:val="00DD1960"/>
+    <w:rPr>
+      <w:rFonts w:ascii="Segoe UI" w:hAnsi="Segoe UI" w:cs="Segoe UI"/>
+      <w:sz w:val="18"/>
+      <w:szCs w:val="18"/>
+    </w:rPr>
+  </w:style>
+  <w:style w:type="character" w:customStyle="1" w:styleId="BalloonTextChar">
+    <w:name w:val="Balloon Text Char"/>
+    <w:basedOn w:val="DefaultParagraphFont"/>
+    <w:link w:val="BalloonText"/>
+    <w:uiPriority w:val="99"/>
+    <w:semiHidden/>
+    <w:rsid w:val="00DD1960"/>
+    <w:rPr>
+      <w:rFonts w:ascii="Segoe UI" w:hAnsi="Segoe UI" w:cs="Segoe UI"/>
+      <w:sz w:val="18"/>
+      <w:szCs w:val="18"/>
+    </w:rPr>
+  </w:style>
 </w:styles>
 </file>
 

</xml_diff>